<commit_message>
need to restart the simulations with all docked ligands under consideration re-protonated with rdkit or something
</commit_message>
<xml_diff>
--- a/Antimicrobial_Peptides/Pseudomonas_antibiotics/simulation/simulation_status.docx
+++ b/Antimicrobial_Peptides/Pseudomonas_antibiotics/simulation/simulation_status.docx
@@ -294,15 +294,12 @@
               <w:jc w:val="both"/>
               <w:rPr/>
             </w:pPr>
-            <w:r/>
             <w:r>
               <w:rPr>
                 <w:color w:val="385724" w:themeColor="accent6" w:themeShade="80"/>
               </w:rPr>
               <w:t xml:space="preserve">Complete</w:t>
             </w:r>
-            <w:r/>
-            <w:r/>
             <w:r/>
           </w:p>
         </w:tc>
@@ -890,13 +887,6 @@
                 <w:color w:val="c00000"/>
               </w:rPr>
             </w:r>
-            <w:r/>
-            <w:r/>
-            <w:r>
-              <w:rPr>
-                <w:color w:val="c00000"/>
-              </w:rPr>
-            </w:r>
           </w:p>
         </w:tc>
       </w:tr>
@@ -1191,6 +1181,154 @@
       </w:pPr>
       <w:r/>
       <w:r/>
+    </w:p>
+    <w:p>
+      <w:pPr>
+        <w:pBdr/>
+        <w:spacing/>
+        <w:ind/>
+        <w:rPr/>
+      </w:pPr>
+      <w:r/>
+      <w:r/>
+    </w:p>
+    <w:p>
+      <w:pPr>
+        <w:pBdr/>
+        <w:spacing/>
+        <w:ind/>
+        <w:rPr>
+          <w:highlight w:val="none"/>
+        </w:rPr>
+      </w:pPr>
+      <w:r>
+        <w:t xml:space="preserve">Diagnosis:</w:t>
+      </w:r>
+      <w:r>
+        <w:rPr>
+          <w:highlight w:val="none"/>
+        </w:rPr>
+      </w:r>
+    </w:p>
+    <w:p>
+      <w:pPr>
+        <w:pBdr/>
+        <w:spacing/>
+        <w:ind/>
+        <w:rPr>
+          <w:highlight w:val="none"/>
+        </w:rPr>
+      </w:pPr>
+      <w:r>
+        <w:rPr>
+          <w:highlight w:val="none"/>
+        </w:rPr>
+        <w:t xml:space="preserve">Problem with the PDBs of the following ligands: MEZ Need to download the structures from ncbi, instead of using rdkit to generate from SMILES.</w:t>
+      </w:r>
+      <w:r>
+        <w:rPr>
+          <w:highlight w:val="none"/>
+        </w:rPr>
+      </w:r>
+      <w:r>
+        <w:rPr>
+          <w:highlight w:val="none"/>
+        </w:rPr>
+      </w:r>
+    </w:p>
+    <w:p>
+      <w:pPr>
+        <w:pBdr/>
+        <w:spacing/>
+        <w:ind/>
+        <w:rPr>
+          <w:highlight w:val="none"/>
+        </w:rPr>
+      </w:pPr>
+      <w:r>
+        <w:rPr>
+          <w:highlight w:val="none"/>
+        </w:rPr>
+        <w:t xml:space="preserve">Docking of Pbppen1999 corrupted the PEN ligand somehow.</w:t>
+      </w:r>
+      <w:r>
+        <w:rPr>
+          <w:highlight w:val="none"/>
+        </w:rPr>
+        <w:t xml:space="preserve"> Probably should rerun after downloading these structures...</w:t>
+      </w:r>
+      <w:r>
+        <w:rPr>
+          <w:highlight w:val="none"/>
+        </w:rPr>
+      </w:r>
+      <w:r>
+        <w:rPr>
+          <w:highlight w:val="none"/>
+        </w:rPr>
+      </w:r>
+    </w:p>
+    <w:p>
+      <w:pPr>
+        <w:pBdr/>
+        <w:spacing/>
+        <w:ind/>
+        <w:rPr/>
+      </w:pPr>
+      <w:r/>
+      <w:r/>
+    </w:p>
+    <w:p>
+      <w:pPr>
+        <w:pBdr/>
+        <w:spacing/>
+        <w:ind/>
+        <w:rPr>
+          <w:highlight w:val="none"/>
+        </w:rPr>
+      </w:pPr>
+      <w:r>
+        <w:rPr>
+          <w:highlight w:val="none"/>
+        </w:rPr>
+        <w:t xml:space="preserve">This seems to have happened to all the ligands :(</w:t>
+      </w:r>
+      <w:r>
+        <w:rPr>
+          <w:highlight w:val="none"/>
+        </w:rPr>
+      </w:r>
+      <w:r/>
+    </w:p>
+    <w:p>
+      <w:pPr>
+        <w:pBdr/>
+        <w:spacing/>
+        <w:ind/>
+        <w:rPr/>
+      </w:pPr>
+      <w:r>
+        <w:t xml:space="preserve">The docked ligands chosen for simulation need to be deprotonated and re-protonated properly using rdkit. </w:t>
+      </w:r>
+      <w:r/>
+    </w:p>
+    <w:p>
+      <w:pPr>
+        <w:pBdr/>
+        <w:spacing/>
+        <w:ind/>
+        <w:rPr/>
+      </w:pPr>
+      <w:r>
+        <w:rPr>
+          <w:highlight w:val="none"/>
+        </w:rPr>
+      </w:r>
+      <w:r>
+        <w:rPr>
+          <w:highlight w:val="none"/>
+        </w:rPr>
+      </w:r>
     </w:p>
     <w:sectPr>
       <w:footnotePr/>

</xml_diff>